<commit_message>
modification sqlix_u et ses droits
</commit_message>
<xml_diff>
--- a/script_creation_utilisateur.docx
+++ b/script_creation_utilisateur.docx
@@ -25,7 +25,7 @@
           <w:sz w:val="22"/>
           <w:shd w:fill="auto" w:val="clear"/>
         </w:rPr>
-        <w:t xml:space="preserve">CREATE USER 'u_sqlix'@'localhost' IDENTIFIED BY '1234';</w:t>
+        <w:t xml:space="preserve">CREATE USER 'sqlix_u'@'localhost' IDENTIFIED BY '1234';</w:t>
       </w:r>
     </w:p>
     <w:p>
@@ -66,7 +66,7 @@
           <w:sz w:val="22"/>
           <w:shd w:fill="auto" w:val="clear"/>
         </w:rPr>
-        <w:t xml:space="preserve">GRANT SELECT, INSERT, UPDATE, DELETE ON * . * TO 'u_sqlix'@'localhost';</w:t>
+        <w:t xml:space="preserve">GRANT SELECT, INSERT, UPDATE, DELETE ON Sqlix. * TO 'sqlix_u'@'localhost';</w:t>
       </w:r>
     </w:p>
   </w:body>

</xml_diff>